<commit_message>
[METHODOLOGY.ANTON] pr2 (part 2)
</commit_message>
<xml_diff>
--- a/Методологія, методи і засоби управління проектами/anton/pr1/pr1_project_statute.docx
+++ b/Методологія, методи і засоби управління проектами/anton/pr1/pr1_project_statute.docx
@@ -289,7 +289,25 @@
           <w:szCs w:val="28"/>
           <w:lang w:val="uk-UA"/>
         </w:rPr>
-        <w:t>УП-11</w:t>
+        <w:t>УП</w:t>
+      </w:r>
+      <w:r>
+        <w:rPr>
+          <w:rFonts w:ascii="Arial" w:eastAsia="Times New Roman" w:hAnsi="Arial" w:cs="Arial"/>
+          <w:szCs w:val="28"/>
+          <w:lang w:val="uk-UA"/>
+        </w:rPr>
+        <w:t>З</w:t>
+      </w:r>
+      <w:bookmarkStart w:id="0" w:name="_GoBack"/>
+      <w:bookmarkEnd w:id="0"/>
+      <w:r>
+        <w:rPr>
+          <w:rFonts w:ascii="Arial" w:eastAsia="Times New Roman" w:hAnsi="Arial" w:cs="Arial"/>
+          <w:szCs w:val="28"/>
+          <w:lang w:val="uk-UA"/>
+        </w:rPr>
+        <w:t>-11</w:t>
       </w:r>
     </w:p>
     <w:p>
@@ -838,8 +856,6 @@
         </w:rPr>
         <w:t>перегляд списку</w:t>
       </w:r>
-      <w:bookmarkStart w:id="0" w:name="_GoBack"/>
-      <w:bookmarkEnd w:id="0"/>
       <w:r>
         <w:rPr>
           <w:rFonts w:ascii="Arial" w:hAnsi="Arial" w:cs="Arial"/>
@@ -1172,27 +1188,7 @@
             <w:szCs w:val="28"/>
             <w:shd w:val="clear" w:color="auto" w:fill="FFFFFF"/>
           </w:rPr>
-          <w:t>Пример Устава ИТ прое</w:t>
-        </w:r>
-        <w:r>
-          <w:rPr>
-            <w:rStyle w:val="a6"/>
-            <w:rFonts w:ascii="Arial" w:hAnsi="Arial" w:cs="Arial"/>
-            <w:color w:val="333333"/>
-            <w:szCs w:val="28"/>
-            <w:shd w:val="clear" w:color="auto" w:fill="FFFFFF"/>
-          </w:rPr>
-          <w:t>к</w:t>
-        </w:r>
-        <w:r>
-          <w:rPr>
-            <w:rStyle w:val="a6"/>
-            <w:rFonts w:ascii="Arial" w:hAnsi="Arial" w:cs="Arial"/>
-            <w:color w:val="333333"/>
-            <w:szCs w:val="28"/>
-            <w:shd w:val="clear" w:color="auto" w:fill="FFFFFF"/>
-          </w:rPr>
-          <w:t>та-1.pdf</w:t>
+          <w:t>Пример Устава ИТ проекта-1.pdf</w:t>
         </w:r>
       </w:hyperlink>
     </w:p>
@@ -1339,15 +1335,7 @@
             <w:rFonts w:ascii="Arial" w:hAnsi="Arial" w:cs="Arial"/>
             <w:szCs w:val="28"/>
           </w:rPr>
-          <w:t>=</w:t>
-        </w:r>
-        <w:r>
-          <w:rPr>
-            <w:rStyle w:val="a6"/>
-            <w:rFonts w:ascii="Arial" w:hAnsi="Arial" w:cs="Arial"/>
-            <w:szCs w:val="28"/>
-          </w:rPr>
-          <w:t>/7114/</w:t>
+          <w:t>=/7114/</w:t>
         </w:r>
         <w:r>
           <w:rPr>

</xml_diff>

<commit_message>
[METHODOLOGY.ANTON] pr3 (part 1)
</commit_message>
<xml_diff>
--- a/Методологія, методи і засоби управління проектами/anton/pr1/pr1_project_statute.docx
+++ b/Методологія, методи і засоби управління проектами/anton/pr1/pr1_project_statute.docx
@@ -87,17 +87,10 @@
           <w:szCs w:val="28"/>
           <w:lang w:val="uk-UA"/>
         </w:rPr>
-        <w:t xml:space="preserve">ВСТУП ДО </w:t>
-      </w:r>
-      <w:r>
-        <w:rPr>
-          <w:rFonts w:ascii="Arial" w:eastAsia="Times New Roman" w:hAnsi="Arial" w:cs="Arial"/>
-          <w:b/>
-          <w:szCs w:val="28"/>
-          <w:lang w:val="uk-UA"/>
-        </w:rPr>
-        <w:t>СПЕЦІАЛЬНОСТІ</w:t>
-      </w:r>
+        <w:t>МЕТОДОЛОГІЯ, МЕТОДИ І ЗАСОБИ УПРАВЛІННЯ ПРОЕКТАМИ</w:t>
+      </w:r>
+      <w:bookmarkStart w:id="0" w:name="_GoBack"/>
+      <w:bookmarkEnd w:id="0"/>
       <w:r>
         <w:rPr>
           <w:rFonts w:ascii="Arial" w:eastAsia="Times New Roman" w:hAnsi="Arial" w:cs="Arial"/>
@@ -299,8 +292,6 @@
         </w:rPr>
         <w:t>З</w:t>
       </w:r>
-      <w:bookmarkStart w:id="0" w:name="_GoBack"/>
-      <w:bookmarkEnd w:id="0"/>
       <w:r>
         <w:rPr>
           <w:rFonts w:ascii="Arial" w:eastAsia="Times New Roman" w:hAnsi="Arial" w:cs="Arial"/>

</xml_diff>